<commit_message>
update scope statement (git flow)
</commit_message>
<xml_diff>
--- a/Cahier des charges.docx
+++ b/Cahier des charges.docx
@@ -792,6 +792,39 @@
           <w:szCs w:val="24"/>
           <w:rtl w:val="0"/>
         </w:rPr>
+        <w:t xml:space="preserve">Pour gérer le versionning nous utilisons la méthodologie git flow. Nous partons d’une branche main qui contient le code finalisé. A partir de celle-ci créons une branche par tâche de travail. Lorsque nous avons terminé la fonctionnalité du code nous faisons un merge dans la branche main. Ceci nous permet de travailler de façon efficace et structurée.</w:t>
+      </w:r>
+    </w:p>
+    <w:p>
+      <w:pPr>
+        <w:ind w:left="0" w:firstLine="0"/>
+        <w:jc w:val="left"/>
+        <w:rPr>
+          <w:sz w:val="24"/>
+          <w:szCs w:val="24"/>
+        </w:rPr>
+      </w:pPr>
+      <w:r>
+        <w:rPr>
+          <w:rtl w:val="0"/>
+        </w:rPr>
+      </w:r>
+    </w:p>
+    <w:p>
+      <w:pPr>
+        <w:ind w:left="0" w:firstLine="0"/>
+        <w:jc w:val="left"/>
+        <w:rPr>
+          <w:sz w:val="24"/>
+          <w:szCs w:val="24"/>
+        </w:rPr>
+      </w:pPr>
+      <w:r>
+        <w:rPr>
+          <w:sz w:val="24"/>
+          <w:szCs w:val="24"/>
+          <w:rtl w:val="0"/>
+        </w:rPr>
         <w:t xml:space="preserve">Nous utiliserons la convention de commit (détail </w:t>
       </w:r>
       <w:hyperlink r:id="rId9">
@@ -813,6 +846,21 @@
           <w:rtl w:val="0"/>
         </w:rPr>
         <w:t xml:space="preserve">) qui permet d’avoir une vue globale et simple des différents commits réalisés durant ce projet.</w:t>
+      </w:r>
+    </w:p>
+    <w:p>
+      <w:pPr>
+        <w:ind w:left="0" w:firstLine="0"/>
+        <w:jc w:val="left"/>
+        <w:rPr>
+          <w:sz w:val="24"/>
+          <w:szCs w:val="24"/>
+        </w:rPr>
+      </w:pPr>
+      <w:r>
+        <w:rPr>
+          <w:rtl w:val="0"/>
+        </w:rPr>
       </w:r>
     </w:p>
     <w:p>
@@ -1001,7 +1049,7 @@
           <w:szCs w:val="24"/>
           <w:rtl w:val="0"/>
         </w:rPr>
-        <w:t xml:space="preserve">Pour la mise en forme du schéma de la base de données nous utiliserons DB diagram. Un Outil spécialement adapté pour les développeurs qui permet de relier le code avec la représentation visuelle des tables.</w:t>
+        <w:t xml:space="preserve">Pour la mise en forme du schéma de la base de données nous utiliserons DB diagram. Un outil spécialement adapté pour les développeurs qui permet de relier le code avec la représentation visuelle des tables.</w:t>
       </w:r>
       <w:r>
         <w:rPr>

</xml_diff>

<commit_message>
Update oral presentation and scope statement
</commit_message>
<xml_diff>
--- a/Cahier des charges.docx
+++ b/Cahier des charges.docx
@@ -746,6 +746,21 @@
     </w:p>
     <w:p>
       <w:pPr>
+        <w:ind w:left="720" w:firstLine="0"/>
+        <w:jc w:val="left"/>
+        <w:rPr>
+          <w:sz w:val="24"/>
+          <w:szCs w:val="24"/>
+        </w:rPr>
+      </w:pPr>
+      <w:r>
+        <w:rPr>
+          <w:rtl w:val="0"/>
+        </w:rPr>
+      </w:r>
+    </w:p>
+    <w:p>
+      <w:pPr>
         <w:numPr>
           <w:ilvl w:val="0"/>
           <w:numId w:val="5"/>
@@ -1604,7 +1619,7 @@
           <w:szCs w:val="24"/>
           <w:rtl w:val="0"/>
         </w:rPr>
-        <w:t xml:space="preserve">, il s’agit d’un des éditeurs de texte les plus utilisé pour la programmation, spécialement adapté pour l’écriture de code et très riche grâce à son vaste système d'extension.</w:t>
+        <w:t xml:space="preserve">, il s’agit d’un des éditeurs de texte les plus utilisés pour la programmation, spécialement adapté pour l’écriture de code et très riche grâce à son vaste système d'extension.</w:t>
       </w:r>
     </w:p>
     <w:p>
@@ -2032,157 +2047,13 @@
     </w:p>
     <w:p>
       <w:pPr>
-        <w:ind w:left="720" w:firstLine="0"/>
-        <w:jc w:val="left"/>
-        <w:rPr>
-          <w:sz w:val="24"/>
-          <w:szCs w:val="24"/>
-        </w:rPr>
-      </w:pPr>
-      <w:r>
-        <w:rPr>
-          <w:rtl w:val="0"/>
-        </w:rPr>
-      </w:r>
-    </w:p>
-    <w:p>
-      <w:pPr>
-        <w:ind w:left="0" w:firstLine="0"/>
-        <w:jc w:val="left"/>
-        <w:rPr>
-          <w:b w:val="1"/>
-          <w:sz w:val="28"/>
-          <w:szCs w:val="28"/>
-        </w:rPr>
-      </w:pPr>
-      <w:r>
-        <w:rPr>
-          <w:rtl w:val="0"/>
-        </w:rPr>
-      </w:r>
-    </w:p>
-    <w:p>
-      <w:pPr>
         <w:pStyle w:val="Title"/>
-        <w:rPr/>
-      </w:pPr>
-      <w:bookmarkStart w:colFirst="0" w:colLast="0" w:name="_dos0nfhgdu4g" w:id="9"/>
+        <w:rPr>
+          <w:i w:val="1"/>
+        </w:rPr>
+      </w:pPr>
+      <w:bookmarkStart w:colFirst="0" w:colLast="0" w:name="_mgn2tihlq6a" w:id="9"/>
       <w:bookmarkEnd w:id="9"/>
-      <w:r>
-        <w:rPr>
-          <w:rtl w:val="0"/>
-        </w:rPr>
-      </w:r>
-    </w:p>
-    <w:p>
-      <w:pPr>
-        <w:pStyle w:val="Title"/>
-        <w:rPr/>
-      </w:pPr>
-      <w:bookmarkStart w:colFirst="0" w:colLast="0" w:name="_d6utmwi6rd01" w:id="10"/>
-      <w:bookmarkEnd w:id="10"/>
-      <w:r>
-        <w:rPr>
-          <w:rtl w:val="0"/>
-        </w:rPr>
-      </w:r>
-    </w:p>
-    <w:p>
-      <w:pPr>
-        <w:pStyle w:val="Title"/>
-        <w:rPr/>
-      </w:pPr>
-      <w:bookmarkStart w:colFirst="0" w:colLast="0" w:name="_mxmrcifbdlf6" w:id="11"/>
-      <w:bookmarkEnd w:id="11"/>
-      <w:r>
-        <w:rPr>
-          <w:rtl w:val="0"/>
-        </w:rPr>
-      </w:r>
-    </w:p>
-    <w:p>
-      <w:pPr>
-        <w:pStyle w:val="Title"/>
-        <w:rPr/>
-      </w:pPr>
-      <w:bookmarkStart w:colFirst="0" w:colLast="0" w:name="_taydcnlzwt2x" w:id="12"/>
-      <w:bookmarkEnd w:id="12"/>
-      <w:r>
-        <w:rPr>
-          <w:rtl w:val="0"/>
-        </w:rPr>
-      </w:r>
-    </w:p>
-    <w:p>
-      <w:pPr>
-        <w:rPr/>
-      </w:pPr>
-      <w:r>
-        <w:rPr>
-          <w:rtl w:val="0"/>
-        </w:rPr>
-      </w:r>
-    </w:p>
-    <w:p>
-      <w:pPr>
-        <w:rPr/>
-      </w:pPr>
-      <w:r>
-        <w:rPr>
-          <w:rtl w:val="0"/>
-        </w:rPr>
-      </w:r>
-    </w:p>
-    <w:p>
-      <w:pPr>
-        <w:rPr/>
-      </w:pPr>
-      <w:r>
-        <w:rPr>
-          <w:rtl w:val="0"/>
-        </w:rPr>
-      </w:r>
-    </w:p>
-    <w:p>
-      <w:pPr>
-        <w:rPr/>
-      </w:pPr>
-      <w:r>
-        <w:rPr>
-          <w:rtl w:val="0"/>
-        </w:rPr>
-      </w:r>
-    </w:p>
-    <w:p>
-      <w:pPr>
-        <w:rPr/>
-      </w:pPr>
-      <w:r>
-        <w:rPr>
-          <w:rtl w:val="0"/>
-        </w:rPr>
-      </w:r>
-    </w:p>
-    <w:p>
-      <w:pPr>
-        <w:jc w:val="left"/>
-        <w:rPr/>
-      </w:pPr>
-      <w:r>
-        <w:rPr>
-          <w:rtl w:val="0"/>
-        </w:rPr>
-      </w:r>
-    </w:p>
-    <w:p>
-      <w:pPr>
-        <w:pStyle w:val="Title"/>
-        <w:rPr>
-          <w:i w:val="1"/>
-        </w:rPr>
-      </w:pPr>
-      <w:bookmarkStart w:colFirst="0" w:colLast="0" w:name="_mgn2tihlq6a" w:id="13"/>
-      <w:bookmarkEnd w:id="13"/>
       <w:r>
         <w:rPr>
           <w:i w:val="1"/>
@@ -2933,8 +2804,8 @@
           <w:i w:val="1"/>
         </w:rPr>
       </w:pPr>
-      <w:bookmarkStart w:colFirst="0" w:colLast="0" w:name="_6ac1m0z2tmls" w:id="14"/>
-      <w:bookmarkEnd w:id="14"/>
+      <w:bookmarkStart w:colFirst="0" w:colLast="0" w:name="_6ac1m0z2tmls" w:id="10"/>
+      <w:bookmarkEnd w:id="10"/>
       <w:r>
         <w:rPr>
           <w:i w:val="1"/>
@@ -2948,8 +2819,8 @@
         <w:pStyle w:val="Title"/>
         <w:rPr/>
       </w:pPr>
-      <w:bookmarkStart w:colFirst="0" w:colLast="0" w:name="_dmxg0c97ws8y" w:id="15"/>
-      <w:bookmarkEnd w:id="15"/>
+      <w:bookmarkStart w:colFirst="0" w:colLast="0" w:name="_dmxg0c97ws8y" w:id="11"/>
+      <w:bookmarkEnd w:id="11"/>
       <w:r>
         <w:rPr>
           <w:rtl w:val="0"/>
@@ -3164,7 +3035,7 @@
                 <w:szCs w:val="24"/>
                 <w:rtl w:val="0"/>
               </w:rPr>
-              <w:t xml:space="preserve">En tant que client je peux afficher mon sondages</w:t>
+              <w:t xml:space="preserve">En tant que client que je peux accéder à mon sondage</w:t>
             </w:r>
           </w:p>
         </w:tc>
@@ -3256,8 +3127,11 @@
             </w:pPr>
             <w:r>
               <w:rPr>
+                <w:sz w:val="24"/>
+                <w:szCs w:val="24"/>
                 <w:rtl w:val="0"/>
               </w:rPr>
+              <w:t xml:space="preserve">Récupérer la liste des sondages</w:t>
             </w:r>
           </w:p>
         </w:tc>
@@ -3319,8 +3193,11 @@
             </w:pPr>
             <w:r>
               <w:rPr>
+                <w:sz w:val="24"/>
+                <w:szCs w:val="24"/>
                 <w:rtl w:val="0"/>
               </w:rPr>
+              <w:t xml:space="preserve">Récupérer un sondage</w:t>
             </w:r>
           </w:p>
         </w:tc>
@@ -3386,7 +3263,7 @@
                 <w:szCs w:val="24"/>
                 <w:rtl w:val="0"/>
               </w:rPr>
-              <w:t xml:space="preserve">Récupérer la liste des sondages</w:t>
+              <w:t xml:space="preserve">Récupérer la liste des questions</w:t>
             </w:r>
           </w:p>
         </w:tc>
@@ -3458,7 +3335,7 @@
                 <w:szCs w:val="24"/>
                 <w:rtl w:val="0"/>
               </w:rPr>
-              <w:t xml:space="preserve">Récupérer 1 sondage</w:t>
+              <w:t xml:space="preserve">Authentification</w:t>
             </w:r>
           </w:p>
         </w:tc>
@@ -3529,7 +3406,7 @@
                 <w:szCs w:val="24"/>
                 <w:rtl w:val="0"/>
               </w:rPr>
-              <w:t xml:space="preserve">Récupérer la liste des questions</w:t>
+              <w:t xml:space="preserve">Création d’un sondage</w:t>
             </w:r>
           </w:p>
         </w:tc>
@@ -3595,132 +3472,6 @@
                 <w:szCs w:val="24"/>
                 <w:rtl w:val="0"/>
               </w:rPr>
-              <w:t xml:space="preserve">Authentification</w:t>
-            </w:r>
-          </w:p>
-        </w:tc>
-      </w:tr>
-      <w:tr>
-        <w:trPr>
-          <w:cantSplit w:val="0"/>
-          <w:tblHeader w:val="0"/>
-        </w:trPr>
-        <w:tc>
-          <w:tcPr>
-            <w:shd w:fill="auto" w:val="clear"/>
-            <w:tcMar>
-              <w:top w:w="100.0" w:type="dxa"/>
-              <w:left w:w="100.0" w:type="dxa"/>
-              <w:bottom w:w="100.0" w:type="dxa"/>
-              <w:right w:w="100.0" w:type="dxa"/>
-            </w:tcMar>
-            <w:vAlign w:val="top"/>
-          </w:tcPr>
-          <w:p>
-            <w:pPr>
-              <w:widowControl w:val="0"/>
-              <w:spacing w:line="240" w:lineRule="auto"/>
-              <w:rPr>
-                <w:sz w:val="24"/>
-                <w:szCs w:val="24"/>
-              </w:rPr>
-            </w:pPr>
-            <w:r>
-              <w:rPr>
-                <w:rtl w:val="0"/>
-              </w:rPr>
-            </w:r>
-          </w:p>
-        </w:tc>
-        <w:tc>
-          <w:tcPr>
-            <w:shd w:fill="auto" w:val="clear"/>
-            <w:tcMar>
-              <w:top w:w="100.0" w:type="dxa"/>
-              <w:left w:w="100.0" w:type="dxa"/>
-              <w:bottom w:w="100.0" w:type="dxa"/>
-              <w:right w:w="100.0" w:type="dxa"/>
-            </w:tcMar>
-            <w:vAlign w:val="top"/>
-          </w:tcPr>
-          <w:p>
-            <w:pPr>
-              <w:widowControl w:val="0"/>
-              <w:spacing w:line="240" w:lineRule="auto"/>
-              <w:rPr>
-                <w:sz w:val="24"/>
-                <w:szCs w:val="24"/>
-              </w:rPr>
-            </w:pPr>
-            <w:r>
-              <w:rPr>
-                <w:sz w:val="24"/>
-                <w:szCs w:val="24"/>
-                <w:rtl w:val="0"/>
-              </w:rPr>
-              <w:t xml:space="preserve">Création d’un sondage</w:t>
-            </w:r>
-          </w:p>
-        </w:tc>
-      </w:tr>
-      <w:tr>
-        <w:trPr>
-          <w:cantSplit w:val="0"/>
-          <w:tblHeader w:val="0"/>
-        </w:trPr>
-        <w:tc>
-          <w:tcPr>
-            <w:shd w:fill="auto" w:val="clear"/>
-            <w:tcMar>
-              <w:top w:w="100.0" w:type="dxa"/>
-              <w:left w:w="100.0" w:type="dxa"/>
-              <w:bottom w:w="100.0" w:type="dxa"/>
-              <w:right w:w="100.0" w:type="dxa"/>
-            </w:tcMar>
-            <w:vAlign w:val="top"/>
-          </w:tcPr>
-          <w:p>
-            <w:pPr>
-              <w:widowControl w:val="0"/>
-              <w:spacing w:line="240" w:lineRule="auto"/>
-              <w:rPr>
-                <w:sz w:val="24"/>
-                <w:szCs w:val="24"/>
-              </w:rPr>
-            </w:pPr>
-            <w:r>
-              <w:rPr>
-                <w:rtl w:val="0"/>
-              </w:rPr>
-            </w:r>
-          </w:p>
-        </w:tc>
-        <w:tc>
-          <w:tcPr>
-            <w:shd w:fill="auto" w:val="clear"/>
-            <w:tcMar>
-              <w:top w:w="100.0" w:type="dxa"/>
-              <w:left w:w="100.0" w:type="dxa"/>
-              <w:bottom w:w="100.0" w:type="dxa"/>
-              <w:right w:w="100.0" w:type="dxa"/>
-            </w:tcMar>
-            <w:vAlign w:val="top"/>
-          </w:tcPr>
-          <w:p>
-            <w:pPr>
-              <w:widowControl w:val="0"/>
-              <w:spacing w:line="240" w:lineRule="auto"/>
-              <w:rPr>
-                <w:sz w:val="24"/>
-                <w:szCs w:val="24"/>
-              </w:rPr>
-            </w:pPr>
-            <w:r>
-              <w:rPr>
-                <w:sz w:val="24"/>
-                <w:szCs w:val="24"/>
-                <w:rtl w:val="0"/>
-              </w:rPr>
               <w:t xml:space="preserve">Graphique</w:t>
             </w:r>
           </w:p>
@@ -3764,8 +3515,8 @@
           <w:i w:val="1"/>
         </w:rPr>
       </w:pPr>
-      <w:bookmarkStart w:colFirst="0" w:colLast="0" w:name="_gchfyf3lsgw8" w:id="16"/>
-      <w:bookmarkEnd w:id="16"/>
+      <w:bookmarkStart w:colFirst="0" w:colLast="0" w:name="_gchfyf3lsgw8" w:id="12"/>
+      <w:bookmarkEnd w:id="12"/>
       <w:r>
         <w:rPr>
           <w:i w:val="1"/>
@@ -3779,8 +3530,8 @@
         <w:pStyle w:val="Title"/>
         <w:rPr/>
       </w:pPr>
-      <w:bookmarkStart w:colFirst="0" w:colLast="0" w:name="_ocz71mf7wjt4" w:id="17"/>
-      <w:bookmarkEnd w:id="17"/>
+      <w:bookmarkStart w:colFirst="0" w:colLast="0" w:name="_ocz71mf7wjt4" w:id="13"/>
+      <w:bookmarkEnd w:id="13"/>
       <w:r>
         <w:rPr>
           <w:rtl w:val="0"/>
@@ -5175,43 +4926,13 @@
     </w:p>
     <w:p>
       <w:pPr>
-        <w:jc w:val="left"/>
-        <w:rPr>
-          <w:b w:val="1"/>
-          <w:sz w:val="28"/>
-          <w:szCs w:val="28"/>
-        </w:rPr>
-      </w:pPr>
-      <w:r>
-        <w:rPr>
-          <w:rtl w:val="0"/>
-        </w:rPr>
-      </w:r>
-    </w:p>
-    <w:p>
-      <w:pPr>
-        <w:jc w:val="left"/>
-        <w:rPr>
-          <w:b w:val="1"/>
-          <w:sz w:val="28"/>
-          <w:szCs w:val="28"/>
-        </w:rPr>
-      </w:pPr>
-      <w:r>
-        <w:rPr>
-          <w:rtl w:val="0"/>
-        </w:rPr>
-      </w:r>
-    </w:p>
-    <w:p>
-      <w:pPr>
         <w:pStyle w:val="Title"/>
         <w:rPr>
           <w:i w:val="1"/>
         </w:rPr>
       </w:pPr>
-      <w:bookmarkStart w:colFirst="0" w:colLast="0" w:name="_uufgupr60phj" w:id="18"/>
-      <w:bookmarkEnd w:id="18"/>
+      <w:bookmarkStart w:colFirst="0" w:colLast="0" w:name="_uufgupr60phj" w:id="14"/>
+      <w:bookmarkEnd w:id="14"/>
       <w:r>
         <w:rPr>
           <w:i w:val="1"/>
@@ -5259,7 +4980,7 @@
           <wp:inline distB="114300" distT="114300" distL="114300" distR="114300">
             <wp:extent cx="6173962" cy="3963646"/>
             <wp:effectExtent b="0" l="0" r="0" t="0"/>
-            <wp:docPr id="5" name="image2.jpg"/>
+            <wp:docPr id="6" name="image2.jpg"/>
             <a:graphic>
               <a:graphicData uri="http://schemas.openxmlformats.org/drawingml/2006/picture">
                 <pic:pic>
@@ -5393,7 +5114,7 @@
           <w:szCs w:val="28"/>
           <w:rtl w:val="0"/>
         </w:rPr>
-        <w:t xml:space="preserve">Contient les différentes questions définie au préalable</w:t>
+        <w:t xml:space="preserve">Contient les différentes questions définies au préalable</w:t>
       </w:r>
     </w:p>
     <w:p>
@@ -5505,8 +5226,83 @@
           <w:i w:val="1"/>
         </w:rPr>
       </w:pPr>
-      <w:bookmarkStart w:colFirst="0" w:colLast="0" w:name="_qqwqtxv9nst9" w:id="19"/>
+      <w:bookmarkStart w:colFirst="0" w:colLast="0" w:name="_k5vhg1pqw9yc" w:id="15"/>
+      <w:bookmarkEnd w:id="15"/>
+      <w:r>
+        <w:rPr>
+          <w:rtl w:val="0"/>
+        </w:rPr>
+      </w:r>
+    </w:p>
+    <w:p>
+      <w:pPr>
+        <w:pStyle w:val="Title"/>
+        <w:rPr>
+          <w:i w:val="1"/>
+        </w:rPr>
+      </w:pPr>
+      <w:bookmarkStart w:colFirst="0" w:colLast="0" w:name="_gg3v817ajyct" w:id="16"/>
+      <w:bookmarkEnd w:id="16"/>
+      <w:r>
+        <w:rPr>
+          <w:rtl w:val="0"/>
+        </w:rPr>
+      </w:r>
+    </w:p>
+    <w:p>
+      <w:pPr>
+        <w:pStyle w:val="Title"/>
+        <w:rPr>
+          <w:i w:val="1"/>
+        </w:rPr>
+      </w:pPr>
+      <w:bookmarkStart w:colFirst="0" w:colLast="0" w:name="_ckoy2ncggh5s" w:id="17"/>
+      <w:bookmarkEnd w:id="17"/>
+      <w:r>
+        <w:rPr>
+          <w:rtl w:val="0"/>
+        </w:rPr>
+      </w:r>
+    </w:p>
+    <w:p>
+      <w:pPr>
+        <w:pStyle w:val="Title"/>
+        <w:rPr>
+          <w:i w:val="1"/>
+        </w:rPr>
+      </w:pPr>
+      <w:bookmarkStart w:colFirst="0" w:colLast="0" w:name="_s4e2cu7cig3n" w:id="18"/>
+      <w:bookmarkEnd w:id="18"/>
+      <w:r>
+        <w:rPr>
+          <w:rtl w:val="0"/>
+        </w:rPr>
+      </w:r>
+    </w:p>
+    <w:p>
+      <w:pPr>
+        <w:pStyle w:val="Title"/>
+        <w:rPr>
+          <w:i w:val="1"/>
+        </w:rPr>
+      </w:pPr>
+      <w:bookmarkStart w:colFirst="0" w:colLast="0" w:name="_o8rrsp7f8rhj" w:id="19"/>
       <w:bookmarkEnd w:id="19"/>
+      <w:r>
+        <w:rPr>
+          <w:rtl w:val="0"/>
+        </w:rPr>
+      </w:r>
+    </w:p>
+    <w:p>
+      <w:pPr>
+        <w:pStyle w:val="Title"/>
+        <w:rPr>
+          <w:i w:val="1"/>
+        </w:rPr>
+      </w:pPr>
+      <w:bookmarkStart w:colFirst="0" w:colLast="0" w:name="_9dkbjgnu6afy" w:id="20"/>
+      <w:bookmarkEnd w:id="20"/>
       <w:r>
         <w:rPr>
           <w:i w:val="1"/>
@@ -5521,6 +5317,91 @@
           <w:b w:val="1"/>
           <w:sz w:val="28"/>
           <w:szCs w:val="28"/>
+        </w:rPr>
+      </w:pPr>
+      <w:r>
+        <w:rPr>
+          <w:rtl w:val="0"/>
+        </w:rPr>
+      </w:r>
+    </w:p>
+    <w:p>
+      <w:pPr>
+        <w:ind w:left="2160" w:firstLine="720"/>
+        <w:jc w:val="left"/>
+        <w:rPr>
+          <w:b w:val="1"/>
+          <w:i w:val="1"/>
+          <w:sz w:val="24"/>
+          <w:szCs w:val="24"/>
+        </w:rPr>
+      </w:pPr>
+      <w:r>
+        <w:rPr>
+          <w:rtl w:val="0"/>
+        </w:rPr>
+      </w:r>
+    </w:p>
+    <w:p>
+      <w:pPr>
+        <w:ind w:left="2160" w:firstLine="720"/>
+        <w:jc w:val="left"/>
+        <w:rPr>
+          <w:b w:val="1"/>
+          <w:i w:val="1"/>
+          <w:sz w:val="24"/>
+          <w:szCs w:val="24"/>
+        </w:rPr>
+      </w:pPr>
+      <w:r>
+        <w:rPr>
+          <w:rtl w:val="0"/>
+        </w:rPr>
+      </w:r>
+    </w:p>
+    <w:p>
+      <w:pPr>
+        <w:ind w:left="2160" w:firstLine="720"/>
+        <w:jc w:val="left"/>
+        <w:rPr>
+          <w:b w:val="1"/>
+          <w:i w:val="1"/>
+          <w:sz w:val="24"/>
+          <w:szCs w:val="24"/>
+        </w:rPr>
+      </w:pPr>
+      <w:r>
+        <w:rPr>
+          <w:rtl w:val="0"/>
+        </w:rPr>
+      </w:r>
+    </w:p>
+    <w:p>
+      <w:pPr>
+        <w:ind w:left="2160" w:firstLine="720"/>
+        <w:jc w:val="left"/>
+        <w:rPr>
+          <w:b w:val="1"/>
+          <w:i w:val="1"/>
+          <w:sz w:val="24"/>
+          <w:szCs w:val="24"/>
+        </w:rPr>
+      </w:pPr>
+      <w:r>
+        <w:rPr>
+          <w:rtl w:val="0"/>
+        </w:rPr>
+      </w:r>
+    </w:p>
+    <w:p>
+      <w:pPr>
+        <w:ind w:left="2160" w:firstLine="720"/>
+        <w:jc w:val="left"/>
+        <w:rPr>
+          <w:b w:val="1"/>
+          <w:i w:val="1"/>
+          <w:sz w:val="24"/>
+          <w:szCs w:val="24"/>
         </w:rPr>
       </w:pPr>
       <w:r>
@@ -5574,12 +5455,12 @@
           <wp:inline distB="19050" distT="19050" distL="19050" distR="19050">
             <wp:extent cx="5471722" cy="3647815"/>
             <wp:effectExtent b="0" l="0" r="0" t="0"/>
-            <wp:docPr id="7" name="image7.png"/>
+            <wp:docPr id="7" name="image3.png"/>
             <a:graphic>
               <a:graphicData uri="http://schemas.openxmlformats.org/drawingml/2006/picture">
                 <pic:pic>
                   <pic:nvPicPr>
-                    <pic:cNvPr id="0" name="image7.png"/>
+                    <pic:cNvPr id="0" name="image3.png"/>
                     <pic:cNvPicPr preferRelativeResize="0"/>
                   </pic:nvPicPr>
                   <pic:blipFill>
@@ -5636,6 +5517,166 @@
       </w:pPr>
       <w:r>
         <w:rPr>
+          <w:rtl w:val="0"/>
+        </w:rPr>
+      </w:r>
+    </w:p>
+    <w:p>
+      <w:pPr>
+        <w:jc w:val="center"/>
+        <w:rPr>
+          <w:b w:val="1"/>
+          <w:i w:val="1"/>
+          <w:sz w:val="24"/>
+          <w:szCs w:val="24"/>
+        </w:rPr>
+      </w:pPr>
+      <w:r>
+        <w:rPr>
+          <w:rtl w:val="0"/>
+        </w:rPr>
+      </w:r>
+    </w:p>
+    <w:p>
+      <w:pPr>
+        <w:jc w:val="center"/>
+        <w:rPr>
+          <w:b w:val="1"/>
+          <w:i w:val="1"/>
+          <w:sz w:val="24"/>
+          <w:szCs w:val="24"/>
+        </w:rPr>
+      </w:pPr>
+      <w:r>
+        <w:rPr>
+          <w:rtl w:val="0"/>
+        </w:rPr>
+      </w:r>
+    </w:p>
+    <w:p>
+      <w:pPr>
+        <w:jc w:val="center"/>
+        <w:rPr>
+          <w:b w:val="1"/>
+          <w:i w:val="1"/>
+          <w:sz w:val="24"/>
+          <w:szCs w:val="24"/>
+        </w:rPr>
+      </w:pPr>
+      <w:r>
+        <w:rPr>
+          <w:rtl w:val="0"/>
+        </w:rPr>
+      </w:r>
+    </w:p>
+    <w:p>
+      <w:pPr>
+        <w:jc w:val="center"/>
+        <w:rPr>
+          <w:b w:val="1"/>
+          <w:i w:val="1"/>
+          <w:sz w:val="24"/>
+          <w:szCs w:val="24"/>
+        </w:rPr>
+      </w:pPr>
+      <w:r>
+        <w:rPr>
+          <w:rtl w:val="0"/>
+        </w:rPr>
+      </w:r>
+    </w:p>
+    <w:p>
+      <w:pPr>
+        <w:jc w:val="center"/>
+        <w:rPr>
+          <w:b w:val="1"/>
+          <w:i w:val="1"/>
+          <w:sz w:val="24"/>
+          <w:szCs w:val="24"/>
+        </w:rPr>
+      </w:pPr>
+      <w:r>
+        <w:rPr>
+          <w:rtl w:val="0"/>
+        </w:rPr>
+      </w:r>
+    </w:p>
+    <w:p>
+      <w:pPr>
+        <w:jc w:val="center"/>
+        <w:rPr>
+          <w:b w:val="1"/>
+          <w:i w:val="1"/>
+          <w:sz w:val="24"/>
+          <w:szCs w:val="24"/>
+        </w:rPr>
+      </w:pPr>
+      <w:r>
+        <w:rPr>
+          <w:rtl w:val="0"/>
+        </w:rPr>
+      </w:r>
+    </w:p>
+    <w:p>
+      <w:pPr>
+        <w:jc w:val="center"/>
+        <w:rPr>
+          <w:b w:val="1"/>
+          <w:i w:val="1"/>
+          <w:sz w:val="24"/>
+          <w:szCs w:val="24"/>
+        </w:rPr>
+      </w:pPr>
+      <w:r>
+        <w:rPr>
+          <w:rtl w:val="0"/>
+        </w:rPr>
+      </w:r>
+    </w:p>
+    <w:p>
+      <w:pPr>
+        <w:jc w:val="center"/>
+        <w:rPr>
+          <w:b w:val="1"/>
+          <w:i w:val="1"/>
+          <w:sz w:val="24"/>
+          <w:szCs w:val="24"/>
+        </w:rPr>
+      </w:pPr>
+      <w:r>
+        <w:rPr>
+          <w:rtl w:val="0"/>
+        </w:rPr>
+      </w:r>
+    </w:p>
+    <w:p>
+      <w:pPr>
+        <w:jc w:val="center"/>
+        <w:rPr>
+          <w:b w:val="1"/>
+          <w:i w:val="1"/>
+          <w:sz w:val="24"/>
+          <w:szCs w:val="24"/>
+        </w:rPr>
+      </w:pPr>
+      <w:r>
+        <w:rPr>
+          <w:rtl w:val="0"/>
+        </w:rPr>
+      </w:r>
+    </w:p>
+    <w:p>
+      <w:pPr>
+        <w:jc w:val="center"/>
+        <w:rPr>
+          <w:b w:val="1"/>
+          <w:i w:val="1"/>
+          <w:sz w:val="24"/>
+          <w:szCs w:val="24"/>
+        </w:rPr>
+      </w:pPr>
+      <w:r>
+        <w:rPr>
           <w:b w:val="1"/>
           <w:i w:val="1"/>
           <w:sz w:val="24"/>
@@ -5664,12 +5705,12 @@
           <wp:inline distB="19050" distT="19050" distL="19050" distR="19050">
             <wp:extent cx="5659275" cy="3717271"/>
             <wp:effectExtent b="0" l="0" r="0" t="0"/>
-            <wp:docPr id="4" name="image1.png"/>
+            <wp:docPr id="5" name="image7.png"/>
             <a:graphic>
               <a:graphicData uri="http://schemas.openxmlformats.org/drawingml/2006/picture">
                 <pic:pic>
                   <pic:nvPicPr>
-                    <pic:cNvPr id="0" name="image1.png"/>
+                    <pic:cNvPr id="0" name="image7.png"/>
                     <pic:cNvPicPr preferRelativeResize="0"/>
                   </pic:nvPicPr>
                   <pic:blipFill>
@@ -5726,6 +5767,55 @@
       </w:pPr>
       <w:r>
         <w:rPr>
+          <w:rtl w:val="0"/>
+        </w:rPr>
+      </w:r>
+    </w:p>
+    <w:p>
+      <w:pPr>
+        <w:jc w:val="center"/>
+        <w:rPr>
+          <w:b w:val="1"/>
+          <w:i w:val="1"/>
+          <w:sz w:val="24"/>
+          <w:szCs w:val="24"/>
+        </w:rPr>
+      </w:pPr>
+      <w:r>
+        <w:rPr>
+          <w:rtl w:val="0"/>
+        </w:rPr>
+      </w:r>
+    </w:p>
+    <w:p>
+      <w:pPr>
+        <w:jc w:val="center"/>
+        <w:rPr>
+          <w:b w:val="1"/>
+          <w:i w:val="1"/>
+          <w:sz w:val="24"/>
+          <w:szCs w:val="24"/>
+        </w:rPr>
+      </w:pPr>
+      <w:r>
+        <w:rPr>
+          <w:rtl w:val="0"/>
+        </w:rPr>
+      </w:r>
+    </w:p>
+    <w:p>
+      <w:pPr>
+        <w:ind w:left="2880" w:firstLine="720"/>
+        <w:jc w:val="left"/>
+        <w:rPr>
+          <w:b w:val="1"/>
+          <w:i w:val="1"/>
+          <w:sz w:val="24"/>
+          <w:szCs w:val="24"/>
+        </w:rPr>
+      </w:pPr>
+      <w:r>
+        <w:rPr>
           <w:b w:val="1"/>
           <w:i w:val="1"/>
           <w:sz w:val="24"/>
@@ -5754,12 +5844,12 @@
           <wp:inline distB="19050" distT="19050" distL="19050" distR="19050">
             <wp:extent cx="5730713" cy="3804341"/>
             <wp:effectExtent b="0" l="0" r="0" t="0"/>
-            <wp:docPr id="1" name="image6.png"/>
+            <wp:docPr id="1" name="image1.png"/>
             <a:graphic>
               <a:graphicData uri="http://schemas.openxmlformats.org/drawingml/2006/picture">
                 <pic:pic>
                   <pic:nvPicPr>
-                    <pic:cNvPr id="0" name="image6.png"/>
+                    <pic:cNvPr id="0" name="image1.png"/>
                     <pic:cNvPicPr preferRelativeResize="0"/>
                   </pic:nvPicPr>
                   <pic:blipFill>
@@ -5840,7 +5930,7 @@
           <wp:inline distB="19050" distT="19050" distL="19050" distR="19050">
             <wp:extent cx="5815013" cy="3886367"/>
             <wp:effectExtent b="0" l="0" r="0" t="0"/>
-            <wp:docPr id="3" name="image5.png"/>
+            <wp:docPr id="4" name="image5.png"/>
             <a:graphic>
               <a:graphicData uri="http://schemas.openxmlformats.org/drawingml/2006/picture">
                 <pic:pic>
@@ -5881,8 +5971,30 @@
         <w:ind w:left="0" w:firstLine="0"/>
         <w:rPr/>
       </w:pPr>
-      <w:bookmarkStart w:colFirst="0" w:colLast="0" w:name="_tq5j72wc8pps" w:id="20"/>
-      <w:bookmarkEnd w:id="20"/>
+      <w:bookmarkStart w:colFirst="0" w:colLast="0" w:name="_tq5j72wc8pps" w:id="21"/>
+      <w:bookmarkEnd w:id="21"/>
+      <w:r>
+        <w:rPr>
+          <w:rtl w:val="0"/>
+        </w:rPr>
+      </w:r>
+    </w:p>
+    <w:p>
+      <w:pPr>
+        <w:pStyle w:val="Title"/>
+        <w:rPr>
+          <w:i w:val="1"/>
+        </w:rPr>
+      </w:pPr>
+      <w:bookmarkStart w:colFirst="0" w:colLast="0" w:name="_bxxvqgbc7iye" w:id="22"/>
+      <w:bookmarkEnd w:id="22"/>
+      <w:r>
+        <w:rPr>
+          <w:i w:val="1"/>
+          <w:rtl w:val="0"/>
+        </w:rPr>
+        <w:t xml:space="preserve">Wireframe - client</w:t>
+      </w:r>
       <w:r>
         <w:rPr>
           <w:rtl w:val="0"/>
@@ -5897,69 +6009,6 @@
         <w:rPr>
           <w:rtl w:val="0"/>
         </w:rPr>
-      </w:r>
-    </w:p>
-    <w:p>
-      <w:pPr>
-        <w:pStyle w:val="Title"/>
-        <w:rPr>
-          <w:i w:val="1"/>
-        </w:rPr>
-      </w:pPr>
-      <w:bookmarkStart w:colFirst="0" w:colLast="0" w:name="_tmkvo5xd0xlz" w:id="21"/>
-      <w:bookmarkEnd w:id="21"/>
-      <w:r>
-        <w:rPr>
-          <w:i w:val="1"/>
-          <w:rtl w:val="0"/>
-        </w:rPr>
-        <w:t xml:space="preserve">Wireframe - client</w:t>
-      </w:r>
-      <w:r>
-        <w:rPr>
-          <w:rtl w:val="0"/>
-        </w:rPr>
-      </w:r>
-    </w:p>
-    <w:p>
-      <w:pPr>
-        <w:rPr/>
-      </w:pPr>
-      <w:r>
-        <w:rPr>
-          <w:rtl w:val="0"/>
-        </w:rPr>
-      </w:r>
-    </w:p>
-    <w:p>
-      <w:pPr>
-        <w:rPr/>
-      </w:pPr>
-      <w:r>
-        <w:rPr>
-          <w:rtl w:val="0"/>
-        </w:rPr>
-      </w:r>
-    </w:p>
-    <w:p>
-      <w:pPr>
-        <w:jc w:val="center"/>
-        <w:rPr>
-          <w:b w:val="1"/>
-          <w:i w:val="1"/>
-          <w:sz w:val="24"/>
-          <w:szCs w:val="24"/>
-        </w:rPr>
-      </w:pPr>
-      <w:r>
-        <w:rPr>
-          <w:b w:val="1"/>
-          <w:i w:val="1"/>
-          <w:sz w:val="24"/>
-          <w:szCs w:val="24"/>
-          <w:rtl w:val="0"/>
-        </w:rPr>
-        <w:t xml:space="preserve">Questionnaire</w:t>
       </w:r>
     </w:p>
     <w:p>
@@ -5977,7 +6026,7 @@
           <wp:inline distB="114300" distT="114300" distL="114300" distR="114300">
             <wp:extent cx="5300663" cy="3513230"/>
             <wp:effectExtent b="0" l="0" r="0" t="0"/>
-            <wp:docPr id="6" name="image4.png"/>
+            <wp:docPr id="3" name="image4.png"/>
             <a:graphic>
               <a:graphicData uri="http://schemas.openxmlformats.org/drawingml/2006/picture">
                 <pic:pic>
@@ -6016,6 +6065,56 @@
       <w:pPr>
         <w:jc w:val="center"/>
         <w:rPr>
+          <w:b w:val="1"/>
+          <w:i w:val="1"/>
+          <w:sz w:val="24"/>
+          <w:szCs w:val="24"/>
+        </w:rPr>
+      </w:pPr>
+      <w:r>
+        <w:rPr>
+          <w:rtl w:val="0"/>
+        </w:rPr>
+      </w:r>
+    </w:p>
+    <w:p>
+      <w:pPr>
+        <w:jc w:val="center"/>
+        <w:rPr>
+          <w:b w:val="1"/>
+          <w:i w:val="1"/>
+          <w:sz w:val="24"/>
+          <w:szCs w:val="24"/>
+        </w:rPr>
+      </w:pPr>
+      <w:r>
+        <w:rPr>
+          <w:b w:val="1"/>
+          <w:i w:val="1"/>
+          <w:sz w:val="24"/>
+          <w:szCs w:val="24"/>
+          <w:rtl w:val="0"/>
+        </w:rPr>
+        <w:t xml:space="preserve">Questionnaire</w:t>
+      </w:r>
+    </w:p>
+    <w:p>
+      <w:pPr>
+        <w:jc w:val="center"/>
+        <w:rPr>
+          <w:i w:val="1"/>
+        </w:rPr>
+      </w:pPr>
+      <w:r>
+        <w:rPr>
+          <w:rtl w:val="0"/>
+        </w:rPr>
+      </w:r>
+    </w:p>
+    <w:p>
+      <w:pPr>
+        <w:jc w:val="center"/>
+        <w:rPr>
           <w:i w:val="1"/>
         </w:rPr>
       </w:pPr>
@@ -6058,12 +6157,12 @@
             <wp:extent cx="5411625" cy="3925531"/>
             <wp:effectExtent b="0" l="0" r="0" t="0"/>
             <wp:wrapSquare wrapText="bothSides" distB="19050" distT="19050" distL="19050" distR="19050"/>
-            <wp:docPr id="2" name="image3.png"/>
+            <wp:docPr id="2" name="image6.png"/>
             <a:graphic>
               <a:graphicData uri="http://schemas.openxmlformats.org/drawingml/2006/picture">
                 <pic:pic>
                   <pic:nvPicPr>
-                    <pic:cNvPr id="0" name="image3.png"/>
+                    <pic:cNvPr id="0" name="image6.png"/>
                     <pic:cNvPicPr preferRelativeResize="0"/>
                   </pic:nvPicPr>
                   <pic:blipFill>
@@ -6140,8 +6239,8 @@
           <w:i w:val="1"/>
         </w:rPr>
       </w:pPr>
-      <w:bookmarkStart w:colFirst="0" w:colLast="0" w:name="_l6xpxhrbwhfu" w:id="22"/>
-      <w:bookmarkEnd w:id="22"/>
+      <w:bookmarkStart w:colFirst="0" w:colLast="0" w:name="_l6xpxhrbwhfu" w:id="23"/>
+      <w:bookmarkEnd w:id="23"/>
       <w:r>
         <w:rPr>
           <w:rtl w:val="0"/>
@@ -6155,8 +6254,8 @@
           <w:i w:val="1"/>
         </w:rPr>
       </w:pPr>
-      <w:bookmarkStart w:colFirst="0" w:colLast="0" w:name="_b6bost9oojne" w:id="23"/>
-      <w:bookmarkEnd w:id="23"/>
+      <w:bookmarkStart w:colFirst="0" w:colLast="0" w:name="_b6bost9oojne" w:id="24"/>
+      <w:bookmarkEnd w:id="24"/>
       <w:r>
         <w:rPr>
           <w:rtl w:val="0"/>
@@ -6170,8 +6269,8 @@
           <w:i w:val="1"/>
         </w:rPr>
       </w:pPr>
-      <w:bookmarkStart w:colFirst="0" w:colLast="0" w:name="_q9w72q9kqz6q" w:id="24"/>
-      <w:bookmarkEnd w:id="24"/>
+      <w:bookmarkStart w:colFirst="0" w:colLast="0" w:name="_q9w72q9kqz6q" w:id="25"/>
+      <w:bookmarkEnd w:id="25"/>
       <w:r>
         <w:rPr>
           <w:rtl w:val="0"/>
@@ -6185,8 +6284,8 @@
           <w:i w:val="1"/>
         </w:rPr>
       </w:pPr>
-      <w:bookmarkStart w:colFirst="0" w:colLast="0" w:name="_mulle2kfo01o" w:id="25"/>
-      <w:bookmarkEnd w:id="25"/>
+      <w:bookmarkStart w:colFirst="0" w:colLast="0" w:name="_mulle2kfo01o" w:id="26"/>
+      <w:bookmarkEnd w:id="26"/>
       <w:r>
         <w:rPr>
           <w:rtl w:val="0"/>
@@ -6200,8 +6299,8 @@
           <w:i w:val="1"/>
         </w:rPr>
       </w:pPr>
-      <w:bookmarkStart w:colFirst="0" w:colLast="0" w:name="_gpmd3xbzquma" w:id="26"/>
-      <w:bookmarkEnd w:id="26"/>
+      <w:bookmarkStart w:colFirst="0" w:colLast="0" w:name="_gpmd3xbzquma" w:id="27"/>
+      <w:bookmarkEnd w:id="27"/>
       <w:r>
         <w:rPr>
           <w:rtl w:val="0"/>
@@ -6215,8 +6314,8 @@
           <w:i w:val="1"/>
         </w:rPr>
       </w:pPr>
-      <w:bookmarkStart w:colFirst="0" w:colLast="0" w:name="_wh0juw6neok4" w:id="27"/>
-      <w:bookmarkEnd w:id="27"/>
+      <w:bookmarkStart w:colFirst="0" w:colLast="0" w:name="_wh0juw6neok4" w:id="28"/>
+      <w:bookmarkEnd w:id="28"/>
       <w:r>
         <w:rPr>
           <w:rtl w:val="0"/>
@@ -6230,8 +6329,8 @@
           <w:i w:val="1"/>
         </w:rPr>
       </w:pPr>
-      <w:bookmarkStart w:colFirst="0" w:colLast="0" w:name="_90443qpquujn" w:id="28"/>
-      <w:bookmarkEnd w:id="28"/>
+      <w:bookmarkStart w:colFirst="0" w:colLast="0" w:name="_90443qpquujn" w:id="29"/>
+      <w:bookmarkEnd w:id="29"/>
       <w:r>
         <w:rPr>
           <w:rtl w:val="0"/>
@@ -6245,8 +6344,8 @@
           <w:i w:val="1"/>
         </w:rPr>
       </w:pPr>
-      <w:bookmarkStart w:colFirst="0" w:colLast="0" w:name="_xlhf3iqr412w" w:id="29"/>
-      <w:bookmarkEnd w:id="29"/>
+      <w:bookmarkStart w:colFirst="0" w:colLast="0" w:name="_xlhf3iqr412w" w:id="30"/>
+      <w:bookmarkEnd w:id="30"/>
       <w:r>
         <w:rPr>
           <w:rtl w:val="0"/>
@@ -6260,8 +6359,8 @@
           <w:i w:val="1"/>
         </w:rPr>
       </w:pPr>
-      <w:bookmarkStart w:colFirst="0" w:colLast="0" w:name="_hfcoqghbc99r" w:id="30"/>
-      <w:bookmarkEnd w:id="30"/>
+      <w:bookmarkStart w:colFirst="0" w:colLast="0" w:name="_hfcoqghbc99r" w:id="31"/>
+      <w:bookmarkEnd w:id="31"/>
       <w:r>
         <w:rPr>
           <w:rtl w:val="0"/>
@@ -6275,8 +6374,8 @@
           <w:i w:val="1"/>
         </w:rPr>
       </w:pPr>
-      <w:bookmarkStart w:colFirst="0" w:colLast="0" w:name="_74k19doitiou" w:id="31"/>
-      <w:bookmarkEnd w:id="31"/>
+      <w:bookmarkStart w:colFirst="0" w:colLast="0" w:name="_74k19doitiou" w:id="32"/>
+      <w:bookmarkEnd w:id="32"/>
       <w:r>
         <w:rPr>
           <w:rtl w:val="0"/>
@@ -6290,8 +6389,8 @@
           <w:i w:val="1"/>
         </w:rPr>
       </w:pPr>
-      <w:bookmarkStart w:colFirst="0" w:colLast="0" w:name="_owcgt8o2620i" w:id="32"/>
-      <w:bookmarkEnd w:id="32"/>
+      <w:bookmarkStart w:colFirst="0" w:colLast="0" w:name="_owcgt8o2620i" w:id="33"/>
+      <w:bookmarkEnd w:id="33"/>
       <w:r>
         <w:rPr>
           <w:rtl w:val="0"/>
@@ -6305,8 +6404,8 @@
           <w:i w:val="1"/>
         </w:rPr>
       </w:pPr>
-      <w:bookmarkStart w:colFirst="0" w:colLast="0" w:name="_gy7x2cfqbsmr" w:id="33"/>
-      <w:bookmarkEnd w:id="33"/>
+      <w:bookmarkStart w:colFirst="0" w:colLast="0" w:name="_gy7x2cfqbsmr" w:id="34"/>
+      <w:bookmarkEnd w:id="34"/>
       <w:r>
         <w:rPr>
           <w:rtl w:val="0"/>
@@ -6320,8 +6419,8 @@
           <w:i w:val="1"/>
         </w:rPr>
       </w:pPr>
-      <w:bookmarkStart w:colFirst="0" w:colLast="0" w:name="_mmkg7dgkskk9" w:id="34"/>
-      <w:bookmarkEnd w:id="34"/>
+      <w:bookmarkStart w:colFirst="0" w:colLast="0" w:name="_mmkg7dgkskk9" w:id="35"/>
+      <w:bookmarkEnd w:id="35"/>
       <w:r>
         <w:rPr>
           <w:rtl w:val="0"/>
@@ -6335,8 +6434,8 @@
           <w:i w:val="1"/>
         </w:rPr>
       </w:pPr>
-      <w:bookmarkStart w:colFirst="0" w:colLast="0" w:name="_ixzy63iplf4s" w:id="35"/>
-      <w:bookmarkEnd w:id="35"/>
+      <w:bookmarkStart w:colFirst="0" w:colLast="0" w:name="_ixzy63iplf4s" w:id="36"/>
+      <w:bookmarkEnd w:id="36"/>
       <w:r>
         <w:rPr>
           <w:rtl w:val="0"/>
@@ -6350,8 +6449,8 @@
           <w:i w:val="1"/>
         </w:rPr>
       </w:pPr>
-      <w:bookmarkStart w:colFirst="0" w:colLast="0" w:name="_6bs1cazqc6s" w:id="36"/>
-      <w:bookmarkEnd w:id="36"/>
+      <w:bookmarkStart w:colFirst="0" w:colLast="0" w:name="_6bs1cazqc6s" w:id="37"/>
+      <w:bookmarkEnd w:id="37"/>
       <w:r>
         <w:rPr>
           <w:rtl w:val="0"/>
@@ -6365,8 +6464,8 @@
           <w:i w:val="1"/>
         </w:rPr>
       </w:pPr>
-      <w:bookmarkStart w:colFirst="0" w:colLast="0" w:name="_uq6q0o440lwy" w:id="37"/>
-      <w:bookmarkEnd w:id="37"/>
+      <w:bookmarkStart w:colFirst="0" w:colLast="0" w:name="_uq6q0o440lwy" w:id="38"/>
+      <w:bookmarkEnd w:id="38"/>
       <w:r>
         <w:rPr>
           <w:rtl w:val="0"/>
@@ -6380,8 +6479,8 @@
           <w:i w:val="1"/>
         </w:rPr>
       </w:pPr>
-      <w:bookmarkStart w:colFirst="0" w:colLast="0" w:name="_8elu2jqgtqi4" w:id="38"/>
-      <w:bookmarkEnd w:id="38"/>
+      <w:bookmarkStart w:colFirst="0" w:colLast="0" w:name="_8elu2jqgtqi4" w:id="39"/>
+      <w:bookmarkEnd w:id="39"/>
       <w:r>
         <w:rPr>
           <w:i w:val="1"/>
@@ -6464,8 +6563,8 @@
           <w:i w:val="1"/>
         </w:rPr>
       </w:pPr>
-      <w:bookmarkStart w:colFirst="0" w:colLast="0" w:name="_c1dl9uowwuvx" w:id="39"/>
-      <w:bookmarkEnd w:id="39"/>
+      <w:bookmarkStart w:colFirst="0" w:colLast="0" w:name="_c1dl9uowwuvx" w:id="40"/>
+      <w:bookmarkEnd w:id="40"/>
       <w:r>
         <w:rPr>
           <w:i w:val="1"/>
@@ -6605,8 +6704,8 @@
           <w:i w:val="1"/>
         </w:rPr>
       </w:pPr>
-      <w:bookmarkStart w:colFirst="0" w:colLast="0" w:name="_u0d3r59x79p0" w:id="40"/>
-      <w:bookmarkEnd w:id="40"/>
+      <w:bookmarkStart w:colFirst="0" w:colLast="0" w:name="_u0d3r59x79p0" w:id="41"/>
+      <w:bookmarkEnd w:id="41"/>
       <w:r>
         <w:rPr>
           <w:i w:val="1"/>
@@ -6633,8 +6732,8 @@
           <w:szCs w:val="26"/>
         </w:rPr>
       </w:pPr>
-      <w:bookmarkStart w:colFirst="0" w:colLast="0" w:name="_78dj0e10zsys" w:id="41"/>
-      <w:bookmarkEnd w:id="41"/>
+      <w:bookmarkStart w:colFirst="0" w:colLast="0" w:name="_78dj0e10zsys" w:id="42"/>
+      <w:bookmarkEnd w:id="42"/>
       <w:r>
         <w:rPr>
           <w:sz w:val="26"/>
@@ -6754,7 +6853,7 @@
           <w:szCs w:val="24"/>
           <w:rtl w:val="0"/>
         </w:rPr>
-        <w:t xml:space="preserve">Récupère tous les champs d’une table et les relations associé</w:t>
+        <w:t xml:space="preserve">Récupère tous les champs d’une table et les relations associées</w:t>
       </w:r>
       <w:r>
         <w:rPr>
@@ -6784,8 +6883,8 @@
           <w:szCs w:val="26"/>
         </w:rPr>
       </w:pPr>
-      <w:bookmarkStart w:colFirst="0" w:colLast="0" w:name="_2myeb51o91bq" w:id="42"/>
-      <w:bookmarkEnd w:id="42"/>
+      <w:bookmarkStart w:colFirst="0" w:colLast="0" w:name="_2myeb51o91bq" w:id="43"/>
+      <w:bookmarkEnd w:id="43"/>
       <w:r>
         <w:rPr>
           <w:i w:val="1"/>
@@ -6919,7 +7018,7 @@
           <w:szCs w:val="24"/>
           <w:rtl w:val="0"/>
         </w:rPr>
-        <w:t xml:space="preserve">Récupère tous les champs d’une table et les relations associé</w:t>
+        <w:t xml:space="preserve">Récupère tous les champs d’une table et les relations associées</w:t>
       </w:r>
     </w:p>
     <w:p>
@@ -6944,8 +7043,8 @@
           <w:szCs w:val="26"/>
         </w:rPr>
       </w:pPr>
-      <w:bookmarkStart w:colFirst="0" w:colLast="0" w:name="_tbj6mdxtfdgf" w:id="43"/>
-      <w:bookmarkEnd w:id="43"/>
+      <w:bookmarkStart w:colFirst="0" w:colLast="0" w:name="_tbj6mdxtfdgf" w:id="44"/>
+      <w:bookmarkEnd w:id="44"/>
       <w:r>
         <w:rPr>
           <w:i w:val="1"/>
@@ -7109,7 +7208,7 @@
           <w:szCs w:val="24"/>
           <w:rtl w:val="0"/>
         </w:rPr>
-        <w:t xml:space="preserve">Renvoie un JSON avec un status 200, un message, et un objet “data” qui contiendra le contenu de la variable </w:t>
+        <w:t xml:space="preserve">Renvoie un JSON avec un status 200, un message et un objet “data” qui contiendra le contenu de la variable </w:t>
       </w:r>
     </w:p>
     <w:p>
@@ -7300,8 +7399,8 @@
           <w:szCs w:val="26"/>
         </w:rPr>
       </w:pPr>
-      <w:bookmarkStart w:colFirst="0" w:colLast="0" w:name="_6rwgid7czise" w:id="44"/>
-      <w:bookmarkEnd w:id="44"/>
+      <w:bookmarkStart w:colFirst="0" w:colLast="0" w:name="_6rwgid7czise" w:id="45"/>
+      <w:bookmarkEnd w:id="45"/>
       <w:r>
         <w:rPr>
           <w:i w:val="1"/>
@@ -7724,8 +7823,8 @@
           <w:i w:val="1"/>
         </w:rPr>
       </w:pPr>
-      <w:bookmarkStart w:colFirst="0" w:colLast="0" w:name="_yed8kp381sbi" w:id="45"/>
-      <w:bookmarkEnd w:id="45"/>
+      <w:bookmarkStart w:colFirst="0" w:colLast="0" w:name="_yed8kp381sbi" w:id="46"/>
+      <w:bookmarkEnd w:id="46"/>
       <w:r>
         <w:rPr>
           <w:i w:val="1"/>
@@ -7753,8 +7852,8 @@
           <w:szCs w:val="26"/>
         </w:rPr>
       </w:pPr>
-      <w:bookmarkStart w:colFirst="0" w:colLast="0" w:name="_u1me5b4g4mfy" w:id="46"/>
-      <w:bookmarkEnd w:id="46"/>
+      <w:bookmarkStart w:colFirst="0" w:colLast="0" w:name="_u1me5b4g4mfy" w:id="47"/>
+      <w:bookmarkEnd w:id="47"/>
       <w:r>
         <w:rPr>
           <w:i w:val="1"/>
@@ -7986,8 +8085,8 @@
           <w:szCs w:val="26"/>
         </w:rPr>
       </w:pPr>
-      <w:bookmarkStart w:colFirst="0" w:colLast="0" w:name="_7gfqjzd0ajzl" w:id="47"/>
-      <w:bookmarkEnd w:id="47"/>
+      <w:bookmarkStart w:colFirst="0" w:colLast="0" w:name="_7gfqjzd0ajzl" w:id="48"/>
+      <w:bookmarkEnd w:id="48"/>
       <w:r>
         <w:rPr>
           <w:i w:val="1"/>
@@ -8276,8 +8375,8 @@
           <w:szCs w:val="26"/>
         </w:rPr>
       </w:pPr>
-      <w:bookmarkStart w:colFirst="0" w:colLast="0" w:name="_p6ua422e964h" w:id="48"/>
-      <w:bookmarkEnd w:id="48"/>
+      <w:bookmarkStart w:colFirst="0" w:colLast="0" w:name="_p6ua422e964h" w:id="49"/>
+      <w:bookmarkEnd w:id="49"/>
       <w:r>
         <w:rPr>
           <w:i w:val="1"/>
@@ -8417,8 +8516,8 @@
           <w:szCs w:val="26"/>
         </w:rPr>
       </w:pPr>
-      <w:bookmarkStart w:colFirst="0" w:colLast="0" w:name="_4hcg4zds27c2" w:id="49"/>
-      <w:bookmarkEnd w:id="49"/>
+      <w:bookmarkStart w:colFirst="0" w:colLast="0" w:name="_4hcg4zds27c2" w:id="50"/>
+      <w:bookmarkEnd w:id="50"/>
       <w:r>
         <w:rPr>
           <w:i w:val="1"/>
@@ -8558,8 +8657,8 @@
           <w:szCs w:val="26"/>
         </w:rPr>
       </w:pPr>
-      <w:bookmarkStart w:colFirst="0" w:colLast="0" w:name="_ph3ap9c17qqc" w:id="50"/>
-      <w:bookmarkEnd w:id="50"/>
+      <w:bookmarkStart w:colFirst="0" w:colLast="0" w:name="_ph3ap9c17qqc" w:id="51"/>
+      <w:bookmarkEnd w:id="51"/>
       <w:r>
         <w:rPr>
           <w:i w:val="1"/>
@@ -8639,8 +8738,8 @@
           <w:szCs w:val="26"/>
         </w:rPr>
       </w:pPr>
-      <w:bookmarkStart w:colFirst="0" w:colLast="0" w:name="_gcx4e6c83fn8" w:id="51"/>
-      <w:bookmarkEnd w:id="51"/>
+      <w:bookmarkStart w:colFirst="0" w:colLast="0" w:name="_gcx4e6c83fn8" w:id="52"/>
+      <w:bookmarkEnd w:id="52"/>
       <w:r>
         <w:rPr>
           <w:i w:val="1"/>
@@ -8799,8 +8898,8 @@
           <w:i w:val="1"/>
         </w:rPr>
       </w:pPr>
-      <w:bookmarkStart w:colFirst="0" w:colLast="0" w:name="_diwq7q83ea5" w:id="52"/>
-      <w:bookmarkEnd w:id="52"/>
+      <w:bookmarkStart w:colFirst="0" w:colLast="0" w:name="_diwq7q83ea5" w:id="53"/>
+      <w:bookmarkEnd w:id="53"/>
       <w:r>
         <w:rPr>
           <w:rtl w:val="0"/>
@@ -8969,7 +9068,7 @@
           <w:szCs w:val="24"/>
           <w:rtl w:val="0"/>
         </w:rPr>
-        <w:t xml:space="preserve">ha</w:t>
+        <w:t xml:space="preserve">handleResponse</w:t>
       </w:r>
       <w:r>
         <w:rPr>
@@ -8986,7 +9085,7 @@
           <w:szCs w:val="24"/>
           <w:rtl w:val="0"/>
         </w:rPr>
-        <w:t xml:space="preserve">authenticatedRoute = false, extraParams = {}</w:t>
+        <w:t xml:space="preserve">status, data, message</w:t>
       </w:r>
       <w:r>
         <w:rPr>
@@ -9011,7 +9110,7 @@
           <w:szCs w:val="24"/>
           <w:rtl w:val="0"/>
         </w:rPr>
-        <w:t xml:space="preserve">authenticatedRoute:</w:t>
+        <w:t xml:space="preserve">status</w:t>
       </w:r>
       <w:r>
         <w:rPr>
@@ -9020,6 +9119,15 @@
           <w:szCs w:val="24"/>
           <w:rtl w:val="0"/>
         </w:rPr>
+        <w:t xml:space="preserve">:</w:t>
+      </w:r>
+      <w:r>
+        <w:rPr>
+          <w:color w:val="e69138"/>
+          <w:sz w:val="24"/>
+          <w:szCs w:val="24"/>
+          <w:rtl w:val="0"/>
+        </w:rPr>
         <w:t xml:space="preserve"> </w:t>
       </w:r>
       <w:r>
@@ -9028,7 +9136,7 @@
           <w:szCs w:val="24"/>
           <w:rtl w:val="0"/>
         </w:rPr>
-        <w:t xml:space="preserve">Permet de savoir si le header d’authentification doit être ajouté</w:t>
+        <w:t xml:space="preserve">Code de retour de l’appel API</w:t>
       </w:r>
     </w:p>
     <w:p>
@@ -9045,7 +9153,7 @@
           <w:szCs w:val="24"/>
           <w:rtl w:val="0"/>
         </w:rPr>
-        <w:t xml:space="preserve">extraParams</w:t>
+        <w:t xml:space="preserve">data</w:t>
       </w:r>
       <w:r>
         <w:rPr>
@@ -9071,23 +9179,66 @@
           <w:szCs w:val="24"/>
           <w:rtl w:val="0"/>
         </w:rPr>
-        <w:t xml:space="preserve">header supplémentaire à rajouter</w:t>
-      </w:r>
-    </w:p>
-    <w:p>
-      <w:pPr>
-        <w:rPr>
-          <w:sz w:val="24"/>
-          <w:szCs w:val="24"/>
-        </w:rPr>
-      </w:pPr>
-      <w:r>
-        <w:rPr>
-          <w:sz w:val="24"/>
-          <w:szCs w:val="24"/>
-          <w:rtl w:val="0"/>
-        </w:rPr>
-        <w:t xml:space="preserve">Création d’une instance d’axios</w:t>
+        <w:t xml:space="preserve">Données provenant de l’API</w:t>
+      </w:r>
+    </w:p>
+    <w:p>
+      <w:pPr>
+        <w:rPr>
+          <w:sz w:val="24"/>
+          <w:szCs w:val="24"/>
+        </w:rPr>
+      </w:pPr>
+      <w:r>
+        <w:rPr>
+          <w:color w:val="e69138"/>
+          <w:sz w:val="24"/>
+          <w:szCs w:val="24"/>
+          <w:rtl w:val="0"/>
+        </w:rPr>
+        <w:t xml:space="preserve">message</w:t>
+      </w:r>
+      <w:r>
+        <w:rPr>
+          <w:color w:val="e69138"/>
+          <w:sz w:val="24"/>
+          <w:szCs w:val="24"/>
+          <w:rtl w:val="0"/>
+        </w:rPr>
+        <w:t xml:space="preserve">:</w:t>
+      </w:r>
+      <w:r>
+        <w:rPr>
+          <w:color w:val="e69138"/>
+          <w:sz w:val="24"/>
+          <w:szCs w:val="24"/>
+          <w:rtl w:val="0"/>
+        </w:rPr>
+        <w:t xml:space="preserve"> </w:t>
+      </w:r>
+      <w:r>
+        <w:rPr>
+          <w:sz w:val="24"/>
+          <w:szCs w:val="24"/>
+          <w:rtl w:val="0"/>
+        </w:rPr>
+        <w:t xml:space="preserve">Message d’erreur</w:t>
+      </w:r>
+    </w:p>
+    <w:p>
+      <w:pPr>
+        <w:rPr>
+          <w:sz w:val="24"/>
+          <w:szCs w:val="24"/>
+        </w:rPr>
+      </w:pPr>
+      <w:r>
+        <w:rPr>
+          <w:sz w:val="24"/>
+          <w:szCs w:val="24"/>
+          <w:rtl w:val="0"/>
+        </w:rPr>
+        <w:t xml:space="preserve">Cette méthode formate les résultats des appels API</w:t>
       </w:r>
     </w:p>
     <w:p>
@@ -9111,8 +9262,8 @@
           <w:i w:val="1"/>
         </w:rPr>
       </w:pPr>
-      <w:bookmarkStart w:colFirst="0" w:colLast="0" w:name="_bmshh5lyc3f8" w:id="53"/>
-      <w:bookmarkEnd w:id="53"/>
+      <w:bookmarkStart w:colFirst="0" w:colLast="0" w:name="_bmshh5lyc3f8" w:id="54"/>
+      <w:bookmarkEnd w:id="54"/>
       <w:r>
         <w:rPr>
           <w:rtl w:val="0"/>
@@ -9127,8 +9278,8 @@
           <w:i w:val="1"/>
         </w:rPr>
       </w:pPr>
-      <w:bookmarkStart w:colFirst="0" w:colLast="0" w:name="_kf8a3jjjw5n" w:id="54"/>
-      <w:bookmarkEnd w:id="54"/>
+      <w:bookmarkStart w:colFirst="0" w:colLast="0" w:name="_kf8a3jjjw5n" w:id="55"/>
+      <w:bookmarkEnd w:id="55"/>
       <w:r>
         <w:rPr>
           <w:i w:val="1"/>
@@ -9159,8 +9310,8 @@
         <w:pStyle w:val="Title"/>
         <w:rPr/>
       </w:pPr>
-      <w:bookmarkStart w:colFirst="0" w:colLast="0" w:name="_mn323z8rqvz2" w:id="55"/>
-      <w:bookmarkEnd w:id="55"/>
+      <w:bookmarkStart w:colFirst="0" w:colLast="0" w:name="_mn323z8rqvz2" w:id="56"/>
+      <w:bookmarkEnd w:id="56"/>
       <w:r>
         <w:rPr>
           <w:rtl w:val="0"/>
@@ -10231,8 +10382,8 @@
         <w:pStyle w:val="Title"/>
         <w:rPr/>
       </w:pPr>
-      <w:bookmarkStart w:colFirst="0" w:colLast="0" w:name="_wc6frn2hc8p2" w:id="56"/>
-      <w:bookmarkEnd w:id="56"/>
+      <w:bookmarkStart w:colFirst="0" w:colLast="0" w:name="_wc6frn2hc8p2" w:id="57"/>
+      <w:bookmarkEnd w:id="57"/>
       <w:r>
         <w:rPr>
           <w:rtl w:val="0"/>
@@ -10961,8 +11112,8 @@
         <w:pStyle w:val="Title"/>
         <w:rPr/>
       </w:pPr>
-      <w:bookmarkStart w:colFirst="0" w:colLast="0" w:name="_d8dosj9y01o0" w:id="57"/>
-      <w:bookmarkEnd w:id="57"/>
+      <w:bookmarkStart w:colFirst="0" w:colLast="0" w:name="_d8dosj9y01o0" w:id="58"/>
+      <w:bookmarkEnd w:id="58"/>
       <w:r>
         <w:rPr>
           <w:rtl w:val="0"/>
@@ -12731,8 +12882,8 @@
         <w:pStyle w:val="Title"/>
         <w:rPr/>
       </w:pPr>
-      <w:bookmarkStart w:colFirst="0" w:colLast="0" w:name="_r4mdcusm2cby" w:id="58"/>
-      <w:bookmarkEnd w:id="58"/>
+      <w:bookmarkStart w:colFirst="0" w:colLast="0" w:name="_r4mdcusm2cby" w:id="59"/>
+      <w:bookmarkEnd w:id="59"/>
       <w:r>
         <w:rPr>
           <w:rtl w:val="0"/>
@@ -12744,8 +12895,8 @@
         <w:pStyle w:val="Title"/>
         <w:rPr/>
       </w:pPr>
-      <w:bookmarkStart w:colFirst="0" w:colLast="0" w:name="_5d7auob3yi6i" w:id="59"/>
-      <w:bookmarkEnd w:id="59"/>
+      <w:bookmarkStart w:colFirst="0" w:colLast="0" w:name="_5d7auob3yi6i" w:id="60"/>
+      <w:bookmarkEnd w:id="60"/>
       <w:r>
         <w:rPr>
           <w:rtl w:val="0"/>
@@ -12757,8 +12908,8 @@
         <w:pStyle w:val="Title"/>
         <w:rPr/>
       </w:pPr>
-      <w:bookmarkStart w:colFirst="0" w:colLast="0" w:name="_nc1weohgugy5" w:id="60"/>
-      <w:bookmarkEnd w:id="60"/>
+      <w:bookmarkStart w:colFirst="0" w:colLast="0" w:name="_nc1weohgugy5" w:id="61"/>
+      <w:bookmarkEnd w:id="61"/>
       <w:r>
         <w:rPr>
           <w:rtl w:val="0"/>
@@ -12770,8 +12921,8 @@
         <w:pStyle w:val="Title"/>
         <w:rPr/>
       </w:pPr>
-      <w:bookmarkStart w:colFirst="0" w:colLast="0" w:name="_obd3nx2dl2ik" w:id="61"/>
-      <w:bookmarkEnd w:id="61"/>
+      <w:bookmarkStart w:colFirst="0" w:colLast="0" w:name="_obd3nx2dl2ik" w:id="62"/>
+      <w:bookmarkEnd w:id="62"/>
       <w:r>
         <w:rPr>
           <w:rtl w:val="0"/>
@@ -12783,8 +12934,8 @@
         <w:pStyle w:val="Title"/>
         <w:rPr/>
       </w:pPr>
-      <w:bookmarkStart w:colFirst="0" w:colLast="0" w:name="_qqlo04ud40jd" w:id="62"/>
-      <w:bookmarkEnd w:id="62"/>
+      <w:bookmarkStart w:colFirst="0" w:colLast="0" w:name="_qqlo04ud40jd" w:id="63"/>
+      <w:bookmarkEnd w:id="63"/>
       <w:r>
         <w:rPr>
           <w:rtl w:val="0"/>
@@ -14344,8 +14495,8 @@
         <w:pStyle w:val="Title"/>
         <w:rPr/>
       </w:pPr>
-      <w:bookmarkStart w:colFirst="0" w:colLast="0" w:name="_uez0znvfqmwr" w:id="63"/>
-      <w:bookmarkEnd w:id="63"/>
+      <w:bookmarkStart w:colFirst="0" w:colLast="0" w:name="_uez0znvfqmwr" w:id="64"/>
+      <w:bookmarkEnd w:id="64"/>
       <w:r>
         <w:rPr>
           <w:rtl w:val="0"/>
@@ -16089,8 +16240,8 @@
         <w:pStyle w:val="Title"/>
         <w:rPr/>
       </w:pPr>
-      <w:bookmarkStart w:colFirst="0" w:colLast="0" w:name="_7o6c7q8hadfe" w:id="64"/>
-      <w:bookmarkEnd w:id="64"/>
+      <w:bookmarkStart w:colFirst="0" w:colLast="0" w:name="_7o6c7q8hadfe" w:id="65"/>
+      <w:bookmarkEnd w:id="65"/>
       <w:r>
         <w:rPr>
           <w:rtl w:val="0"/>
@@ -16115,8 +16266,8 @@
         <w:pStyle w:val="Title"/>
         <w:rPr/>
       </w:pPr>
-      <w:bookmarkStart w:colFirst="0" w:colLast="0" w:name="_ryonite5vjjy" w:id="65"/>
-      <w:bookmarkEnd w:id="65"/>
+      <w:bookmarkStart w:colFirst="0" w:colLast="0" w:name="_ryonite5vjjy" w:id="66"/>
+      <w:bookmarkEnd w:id="66"/>
       <w:r>
         <w:rPr>
           <w:rtl w:val="0"/>
@@ -16128,8 +16279,8 @@
         <w:pStyle w:val="Title"/>
         <w:rPr/>
       </w:pPr>
-      <w:bookmarkStart w:colFirst="0" w:colLast="0" w:name="_jgjaek77f4y7" w:id="66"/>
-      <w:bookmarkEnd w:id="66"/>
+      <w:bookmarkStart w:colFirst="0" w:colLast="0" w:name="_jgjaek77f4y7" w:id="67"/>
+      <w:bookmarkEnd w:id="67"/>
       <w:r>
         <w:rPr>
           <w:rtl w:val="0"/>
@@ -17490,8 +17641,8 @@
         <w:pStyle w:val="Title"/>
         <w:rPr/>
       </w:pPr>
-      <w:bookmarkStart w:colFirst="0" w:colLast="0" w:name="_g4km87ypcteo" w:id="67"/>
-      <w:bookmarkEnd w:id="67"/>
+      <w:bookmarkStart w:colFirst="0" w:colLast="0" w:name="_g4km87ypcteo" w:id="68"/>
+      <w:bookmarkEnd w:id="68"/>
       <w:r>
         <w:rPr>
           <w:rtl w:val="0"/>
@@ -17503,8 +17654,8 @@
         <w:pStyle w:val="Title"/>
         <w:rPr/>
       </w:pPr>
-      <w:bookmarkStart w:colFirst="0" w:colLast="0" w:name="_ry1fhadju4st" w:id="68"/>
-      <w:bookmarkEnd w:id="68"/>
+      <w:bookmarkStart w:colFirst="0" w:colLast="0" w:name="_ry1fhadju4st" w:id="69"/>
+      <w:bookmarkEnd w:id="69"/>
       <w:r>
         <w:rPr>
           <w:rtl w:val="0"/>
@@ -17516,8 +17667,8 @@
         <w:pStyle w:val="Title"/>
         <w:rPr/>
       </w:pPr>
-      <w:bookmarkStart w:colFirst="0" w:colLast="0" w:name="_t3jo2a82grsv" w:id="69"/>
-      <w:bookmarkEnd w:id="69"/>
+      <w:bookmarkStart w:colFirst="0" w:colLast="0" w:name="_t3jo2a82grsv" w:id="70"/>
+      <w:bookmarkEnd w:id="70"/>
       <w:r>
         <w:rPr>
           <w:rtl w:val="0"/>
@@ -19507,8 +19658,8 @@
         <w:pStyle w:val="Title"/>
         <w:rPr/>
       </w:pPr>
-      <w:bookmarkStart w:colFirst="0" w:colLast="0" w:name="_x6464pkd00dg" w:id="70"/>
-      <w:bookmarkEnd w:id="70"/>
+      <w:bookmarkStart w:colFirst="0" w:colLast="0" w:name="_x6464pkd00dg" w:id="71"/>
+      <w:bookmarkEnd w:id="71"/>
       <w:r>
         <w:rPr>
           <w:rtl w:val="0"/>

</xml_diff>